<commit_message>
feat: session 7 and 8
</commit_message>
<xml_diff>
--- a/7/Description/Algorithmic questions.docx
+++ b/7/Description/Algorithmic questions.docx
@@ -568,7 +568,7 @@
               </wp:anchor>
             </w:drawing>
           </mc:Choice>
-          <mc:Fallback xmlns:w16="http://schemas.microsoft.com/office/word/2018/wordml" xmlns:w16cex="http://schemas.microsoft.com/office/word/2018/wordml/cex">
+          <mc:Fallback xmlns:w16cex="http://schemas.microsoft.com/office/word/2018/wordml/cex" xmlns:w16="http://schemas.microsoft.com/office/word/2018/wordml">
             <w:pict>
               <v:roundrect w14:anchorId="33B7826D" id="Rectangle: Rounded Corners 24" o:spid="_x0000_s1026" style="position:absolute;margin-left:88.5pt;margin-top:-30pt;width:499.5pt;height:30pt;z-index:251661312;visibility:visible;mso-wrap-style:square;mso-wrap-distance-left:9pt;mso-wrap-distance-top:0;mso-wrap-distance-right:9pt;mso-wrap-distance-bottom:0;mso-position-horizontal:absolute;mso-position-horizontal-relative:page;mso-position-vertical:absolute;mso-position-vertical-relative:text;v-text-anchor:middle" arcsize="10923f" o:gfxdata="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" fillcolor="#212934 [1615]" stroked="f" strokeweight="1pt">
                 <v:stroke joinstyle="miter"/>
@@ -662,7 +662,7 @@
         <w:bidi/>
         <w:spacing w:before="0" w:beforeAutospacing="0" w:after="0" w:afterAutospacing="0" w:line="360" w:lineRule="auto"/>
         <w:rPr>
-          <w:rFonts w:asciiTheme="minorHAnsi" w:hAnsiTheme="minorHAnsi" w:cs="B Nazanin" w:hint="cs"/>
+          <w:rFonts w:asciiTheme="minorHAnsi" w:hAnsiTheme="minorHAnsi" w:cs="B Nazanin"/>
           <w:color w:val="000000"/>
           <w:sz w:val="28"/>
           <w:szCs w:val="28"/>
@@ -700,10 +700,8 @@
           <w:szCs w:val="28"/>
           <w:rtl/>
         </w:rPr>
-        <w:t>ین سوال میخواهیم برای سیستم بیمارستان پروژه قبلی، سیستم کد تخفیف پیاده کنیم. این سیستم به این صورت عمل میکند که ابتدا بیمار میتواند از بیمارستان کد تخفیف دریافت کند؛ و بعدا آن را استفاده کند. کد تخفیف در دو نوع وجود دارد که یکی از آنها به صورت درصدی و دیگری به صورت مبلغ ثابت تخفیف را اعمال میکند. کد تخفیف شام</w:t>
-      </w:r>
-      <w:bookmarkStart w:id="0" w:name="_GoBack"/>
-      <w:bookmarkEnd w:id="0"/>
+        <w:t>ین سوال میخواهیم برای سیستم بیمارستان پروژه قبلی، سیستم کد تخفیف پیاده کنیم. این سیستم به این صورت عمل میکند که ابتدا بیمار میتواند از بیمارستان کد تخفیف دریافت کند؛ و بعدا آن را استفاده کند. کد تخفیف در دو نوع وجود دارد که یکی از آنها به صورت درصدی و دیگری به صورت مبلغ ثابت تخفیف را اعمال میکند. کد تخفیف شامل بخش های مختلفی از جمله شناسه کاربر، تاریخ انقضا، نوع</w:t>
+      </w:r>
       <w:r>
         <w:rPr>
           <w:rFonts w:ascii="B Nazanin" w:hAnsi="B Nazanin" w:cs="B Nazanin" w:hint="cs"/>
@@ -712,7 +710,7 @@
           <w:szCs w:val="28"/>
           <w:rtl/>
         </w:rPr>
-        <w:t>ل بخش های مختلفی از جمله شناسه کاربر، تاریخ انقضا، نوع</w:t>
+        <w:t>(درصدی و مبلغ ثابت)</w:t>
       </w:r>
       <w:r>
         <w:rPr>
@@ -722,7 +720,7 @@
           <w:szCs w:val="28"/>
           <w:rtl/>
         </w:rPr>
-        <w:t>(</w:t>
+        <w:t>، و کد یکتا می باشد و از روی آنها طبق الگوریتم دلخواه شما ساخته می شود</w:t>
       </w:r>
       <w:r>
         <w:rPr>
@@ -732,36 +730,6 @@
           <w:szCs w:val="28"/>
           <w:rtl/>
         </w:rPr>
-        <w:t>درصدی و مبلغ ثابت</w:t>
-      </w:r>
-      <w:r>
-        <w:rPr>
-          <w:rFonts w:ascii="B Nazanin" w:hAnsi="B Nazanin" w:cs="B Nazanin" w:hint="cs"/>
-          <w:color w:val="000000"/>
-          <w:sz w:val="28"/>
-          <w:szCs w:val="28"/>
-          <w:rtl/>
-        </w:rPr>
-        <w:t>)</w:t>
-      </w:r>
-      <w:r>
-        <w:rPr>
-          <w:rFonts w:ascii="B Nazanin" w:hAnsi="B Nazanin" w:cs="B Nazanin" w:hint="cs"/>
-          <w:color w:val="000000"/>
-          <w:sz w:val="28"/>
-          <w:szCs w:val="28"/>
-          <w:rtl/>
-        </w:rPr>
-        <w:t>، و کد یکتا می باشد و از روی آنها طبق الگوریتم دلخواه شما ساخته می شود</w:t>
-      </w:r>
-      <w:r>
-        <w:rPr>
-          <w:rFonts w:ascii="B Nazanin" w:hAnsi="B Nazanin" w:cs="B Nazanin" w:hint="cs"/>
-          <w:color w:val="000000"/>
-          <w:sz w:val="28"/>
-          <w:szCs w:val="28"/>
-          <w:rtl/>
-        </w:rPr>
         <w:t xml:space="preserve">. به عنوان مثال </w:t>
       </w:r>
       <w:r>
@@ -826,144 +794,6 @@
           <w:lang w:bidi="fa-IR"/>
         </w:rPr>
         <w:t xml:space="preserve"> تشکیل شده است که هرکدام به ترتیب مربوط به کد یکتا، نوع، تاریخ انقضا(روز های هفته)، و شناسه کاربری می باشند.(الگوریتم تولید این کد بستگی به مهارت خودتان دارد)</w:t>
-      </w:r>
-    </w:p>
-    <w:p>
-      <w:pPr>
-        <w:pStyle w:val="NormalWeb"/>
-        <w:bidi/>
-        <w:spacing w:before="0" w:beforeAutospacing="0" w:after="0" w:afterAutospacing="0" w:line="360" w:lineRule="auto"/>
-        <w:rPr>
-          <w:rFonts w:ascii="IRANSans" w:eastAsiaTheme="minorHAnsi" w:hAnsi="IRANSans" w:cs="B Lotus"/>
-          <w:b/>
-          <w:bCs/>
-          <w:color w:val="000000"/>
-          <w:sz w:val="40"/>
-          <w:szCs w:val="40"/>
-          <w:rtl/>
-        </w:rPr>
-      </w:pPr>
-    </w:p>
-    <w:p>
-      <w:pPr>
-        <w:pStyle w:val="NormalWeb"/>
-        <w:bidi/>
-        <w:spacing w:before="0" w:beforeAutospacing="0" w:after="0" w:afterAutospacing="0" w:line="360" w:lineRule="auto"/>
-        <w:rPr>
-          <w:rFonts w:ascii="B Nazanin" w:hAnsi="B Nazanin" w:cs="B Nazanin"/>
-          <w:sz w:val="28"/>
-          <w:szCs w:val="28"/>
-        </w:rPr>
-      </w:pPr>
-      <w:r>
-        <w:rPr>
-          <w:rFonts w:ascii="B Nazanin" w:hAnsi="B Nazanin" w:cs="B Nazanin" w:hint="cs"/>
-          <w:b/>
-          <w:bCs/>
-          <w:color w:val="000000"/>
-          <w:sz w:val="28"/>
-          <w:szCs w:val="28"/>
-          <w:rtl/>
-        </w:rPr>
-        <w:t>ورودی</w:t>
-      </w:r>
-      <w:r>
-        <w:rPr>
-          <w:rFonts w:ascii="B Nazanin" w:hAnsi="B Nazanin" w:cs="B Nazanin" w:hint="cs"/>
-          <w:b/>
-          <w:bCs/>
-          <w:color w:val="000000"/>
-          <w:sz w:val="28"/>
-          <w:szCs w:val="28"/>
-          <w:rtl/>
-        </w:rPr>
-        <w:t>:</w:t>
-      </w:r>
-    </w:p>
-    <w:p>
-      <w:pPr>
-        <w:pStyle w:val="NormalWeb"/>
-        <w:bidi/>
-        <w:spacing w:before="0" w:beforeAutospacing="0" w:after="0" w:afterAutospacing="0" w:line="360" w:lineRule="auto"/>
-        <w:jc w:val="both"/>
-        <w:rPr>
-          <w:rFonts w:ascii="B Nazanin" w:hAnsi="B Nazanin" w:cs="B Nazanin"/>
-          <w:color w:val="000000"/>
-          <w:sz w:val="28"/>
-          <w:szCs w:val="28"/>
-          <w:rtl/>
-        </w:rPr>
-      </w:pPr>
-      <w:r>
-        <w:rPr>
-          <w:rFonts w:ascii="B Nazanin" w:hAnsi="B Nazanin" w:cs="B Nazanin" w:hint="cs"/>
-          <w:color w:val="000000"/>
-          <w:sz w:val="28"/>
-          <w:szCs w:val="28"/>
-          <w:rtl/>
-        </w:rPr>
-        <w:t>ورودی به صورت کار با ترمینال و منو های نمایش داده شده است.</w:t>
-      </w:r>
-    </w:p>
-    <w:p>
-      <w:pPr>
-        <w:pStyle w:val="NormalWeb"/>
-        <w:bidi/>
-        <w:spacing w:before="0" w:beforeAutospacing="0" w:after="0" w:afterAutospacing="0" w:line="360" w:lineRule="auto"/>
-        <w:jc w:val="both"/>
-        <w:rPr>
-          <w:rFonts w:ascii="B Nazanin" w:hAnsi="B Nazanin" w:cs="B Nazanin"/>
-          <w:color w:val="000000"/>
-          <w:sz w:val="28"/>
-          <w:szCs w:val="28"/>
-          <w:rtl/>
-        </w:rPr>
-      </w:pPr>
-    </w:p>
-    <w:p>
-      <w:pPr>
-        <w:pStyle w:val="NormalWeb"/>
-        <w:bidi/>
-        <w:spacing w:before="0" w:beforeAutospacing="0" w:after="0" w:afterAutospacing="0" w:line="360" w:lineRule="auto"/>
-        <w:rPr>
-          <w:rFonts w:ascii="B Nazanin" w:hAnsi="B Nazanin" w:cs="B Nazanin"/>
-          <w:sz w:val="28"/>
-          <w:szCs w:val="28"/>
-        </w:rPr>
-      </w:pPr>
-      <w:r>
-        <w:rPr>
-          <w:rFonts w:ascii="B Nazanin" w:hAnsi="B Nazanin" w:cs="B Nazanin" w:hint="cs"/>
-          <w:b/>
-          <w:bCs/>
-          <w:color w:val="000000"/>
-          <w:sz w:val="28"/>
-          <w:szCs w:val="28"/>
-          <w:rtl/>
-        </w:rPr>
-        <w:t>خروجی:</w:t>
-      </w:r>
-    </w:p>
-    <w:p>
-      <w:pPr>
-        <w:pStyle w:val="NormalWeb"/>
-        <w:bidi/>
-        <w:spacing w:before="0" w:beforeAutospacing="0" w:after="0" w:afterAutospacing="0" w:line="360" w:lineRule="auto"/>
-        <w:jc w:val="both"/>
-        <w:rPr>
-          <w:rFonts w:ascii="B Nazanin" w:hAnsi="B Nazanin" w:cs="B Nazanin"/>
-          <w:rtl/>
-        </w:rPr>
-      </w:pPr>
-      <w:r>
-        <w:rPr>
-          <w:rFonts w:ascii="B Nazanin" w:hAnsi="B Nazanin" w:cs="B Nazanin" w:hint="cs"/>
-          <w:color w:val="000000"/>
-          <w:sz w:val="28"/>
-          <w:szCs w:val="28"/>
-          <w:rtl/>
-        </w:rPr>
-        <w:t>خروجی اعمال انجام شده به دلخواه شماست؛ این میتواند شامل وضعیت عملیات (شکست، موفقیت آمیز) یا وضعیت سیستم باشد (انجام شدن رزرو، انجام شدن شارژ، ویزیت ...)</w:t>
       </w:r>
     </w:p>
     <w:p>
@@ -1283,20 +1113,8 @@
           <w:lang w:bidi="fa-IR"/>
         </w:rPr>
       </w:pPr>
-    </w:p>
-    <w:p>
-      <w:pPr>
-        <w:bidi/>
-        <w:rPr>
-          <w:rFonts w:ascii="Cambria" w:hAnsi="Cambria" w:cs="B Nazanin"/>
-          <w:b/>
-          <w:bCs/>
-          <w:color w:val="4472C4" w:themeColor="accent1"/>
-          <w:sz w:val="32"/>
-          <w:szCs w:val="32"/>
-          <w:lang w:bidi="fa-IR"/>
-        </w:rPr>
-      </w:pPr>
+      <w:bookmarkStart w:id="0" w:name="_GoBack"/>
+      <w:bookmarkEnd w:id="0"/>
     </w:p>
     <w:sectPr>
       <w:footerReference w:type="default" r:id="rId9"/>
@@ -3368,7 +3186,7 @@
 </file>
 
 <file path=customXml/itemProps1.xml><?xml version="1.0" encoding="utf-8"?>
-<ds:datastoreItem xmlns:ds="http://schemas.openxmlformats.org/officeDocument/2006/customXml" ds:itemID="{F09FADA3-D40C-42A7-99B3-08DEC31DE1B7}">
+<ds:datastoreItem xmlns:ds="http://schemas.openxmlformats.org/officeDocument/2006/customXml" ds:itemID="{4F6AE3FB-54D1-4839-947A-C3675ED06493}">
   <ds:schemaRefs>
     <ds:schemaRef ds:uri="http://schemas.openxmlformats.org/officeDocument/2006/bibliography"/>
   </ds:schemaRefs>

</xml_diff>